<commit_message>
add: answer to the second question
</commit_message>
<xml_diff>
--- a/CA4/P2/P2.docx
+++ b/CA4/P2/P2.docx
@@ -186,13 +186,42 @@
         <w:bidi/>
         <w:jc w:val="lowKashida"/>
         <w:rPr>
+          <w:rFonts w:cstheme="minorBidi" w:hint="cs"/>
+          <w:sz w:val="24"/>
+          <w:szCs w:val="24"/>
+          <w:rtl/>
+          <w:lang w:val="en-US" w:bidi="fa-IR"/>
+        </w:rPr>
+      </w:pPr>
+      <w:r>
+        <w:rPr>
+          <w:rFonts w:cstheme="minorBidi" w:hint="cs"/>
+          <w:sz w:val="24"/>
+          <w:szCs w:val="24"/>
+          <w:rtl/>
+          <w:lang w:val="en-US" w:bidi="fa-IR"/>
+        </w:rPr>
+        <w:t xml:space="preserve">در این سوال به مراحل </w:t>
+      </w:r>
+      <w:r>
+        <w:rPr>
           <w:rFonts w:cstheme="minorBidi"/>
           <w:sz w:val="24"/>
           <w:szCs w:val="24"/>
-          <w:rtl/>
-          <w:lang w:val="en-US" w:bidi="fa-IR"/>
-        </w:rPr>
-      </w:pPr>
+          <w:lang w:val="en-US" w:bidi="fa-IR"/>
+        </w:rPr>
+        <w:t>debugging</w:t>
+      </w:r>
+      <w:r>
+        <w:rPr>
+          <w:rFonts w:cstheme="minorBidi" w:hint="cs"/>
+          <w:sz w:val="24"/>
+          <w:szCs w:val="24"/>
+          <w:rtl/>
+          <w:lang w:val="en-US" w:bidi="fa-IR"/>
+        </w:rPr>
+        <w:t xml:space="preserve"> در شرایط گفته شده پرداختیم.</w:t>
+      </w:r>
     </w:p>
     <w:p>
       <w:pPr>
@@ -212,32 +241,8 @@
           <w:bCs/>
           <w:rtl/>
         </w:rPr>
-        <w:t>پاسخ</w:t>
-      </w:r>
-    </w:p>
-    <w:p>
-      <w:pPr>
-        <w:bidi/>
-        <w:jc w:val="lowKashida"/>
-        <w:rPr>
-          <w:rFonts w:cs="B Nazanin"/>
-          <w:sz w:val="24"/>
-          <w:szCs w:val="24"/>
-          <w:rtl/>
-          <w:lang w:val="en-US" w:bidi="fa-IR"/>
-        </w:rPr>
-      </w:pPr>
-    </w:p>
-    <w:p>
-      <w:pPr>
-        <w:pStyle w:val="Heading1"/>
-        <w:bidi/>
-        <w:rPr>
-          <w:rFonts w:ascii="Arial" w:hAnsi="Arial" w:cs="Arial"/>
-          <w:b w:val="0"/>
-          <w:bCs/>
-        </w:rPr>
-      </w:pPr>
+        <w:t>پاس</w:t>
+      </w:r>
       <w:r>
         <w:rPr>
           <w:rFonts w:ascii="Arial" w:hAnsi="Arial" w:cs="Arial" w:hint="cs"/>
@@ -245,32 +250,522 @@
           <w:bCs/>
           <w:rtl/>
         </w:rPr>
-        <w:t xml:space="preserve">لینک های استفاده شده </w:t>
+        <w:t>خ</w:t>
       </w:r>
     </w:p>
     <w:p>
       <w:pPr>
         <w:bidi/>
-        <w:jc w:val="right"/>
+        <w:jc w:val="lowKashida"/>
         <w:rPr>
           <w:rFonts w:cs="Arial"/>
-          <w:rtl/>
-          <w:lang w:val="en-US" w:bidi="fa-IR"/>
-        </w:rPr>
-      </w:pPr>
+          <w:sz w:val="24"/>
+          <w:szCs w:val="24"/>
+          <w:rtl/>
+          <w:lang w:val="en-US" w:bidi="fa-IR"/>
+        </w:rPr>
+      </w:pPr>
+      <w:r>
+        <w:rPr>
+          <w:rFonts w:cs="Arial" w:hint="cs"/>
+          <w:sz w:val="24"/>
+          <w:szCs w:val="24"/>
+          <w:rtl/>
+          <w:lang w:val="en-US" w:bidi="fa-IR"/>
+        </w:rPr>
+        <w:t xml:space="preserve">برای اشکال زدایی، اولین قدم می تواند بررسی </w:t>
+      </w:r>
+      <w:r>
+        <w:rPr>
+          <w:rFonts w:cs="Arial"/>
+          <w:sz w:val="24"/>
+          <w:szCs w:val="24"/>
+          <w:lang w:val="en-US" w:bidi="fa-IR"/>
+        </w:rPr>
+        <w:t>log</w:t>
+      </w:r>
+      <w:r>
+        <w:rPr>
+          <w:rFonts w:cs="Arial" w:hint="cs"/>
+          <w:sz w:val="24"/>
+          <w:szCs w:val="24"/>
+          <w:rtl/>
+          <w:lang w:val="en-US" w:bidi="fa-IR"/>
+        </w:rPr>
+        <w:t xml:space="preserve"> هایی باشد که در کد آن ها را در نظر گرفته ایم. قرار دادن </w:t>
+      </w:r>
+      <w:r>
+        <w:rPr>
+          <w:rFonts w:cs="Arial"/>
+          <w:sz w:val="24"/>
+          <w:szCs w:val="24"/>
+          <w:lang w:val="en-US" w:bidi="fa-IR"/>
+        </w:rPr>
+        <w:t>log level</w:t>
+      </w:r>
+      <w:r>
+        <w:rPr>
+          <w:rFonts w:cs="Arial" w:hint="cs"/>
+          <w:sz w:val="24"/>
+          <w:szCs w:val="24"/>
+          <w:rtl/>
+          <w:lang w:val="en-US" w:bidi="fa-IR"/>
+        </w:rPr>
+        <w:t xml:space="preserve"> بر روی </w:t>
+      </w:r>
+      <w:r>
+        <w:rPr>
+          <w:rFonts w:cs="Arial"/>
+          <w:sz w:val="24"/>
+          <w:szCs w:val="24"/>
+          <w:lang w:val="en-US" w:bidi="fa-IR"/>
+        </w:rPr>
+        <w:t>debug</w:t>
+      </w:r>
+      <w:r>
+        <w:rPr>
+          <w:rFonts w:cs="Arial" w:hint="cs"/>
+          <w:sz w:val="24"/>
+          <w:szCs w:val="24"/>
+          <w:rtl/>
+          <w:lang w:val="en-US" w:bidi="fa-IR"/>
+        </w:rPr>
+        <w:t xml:space="preserve"> می تواند جزییات بیشتری از اجرای برنامه را بدهد. قدم بعدی به این دلیل که در </w:t>
+      </w:r>
+      <w:r>
+        <w:rPr>
+          <w:rFonts w:cs="Arial"/>
+          <w:sz w:val="24"/>
+          <w:szCs w:val="24"/>
+          <w:lang w:val="en-US" w:bidi="fa-IR"/>
+        </w:rPr>
+        <w:t>deploy</w:t>
+      </w:r>
+      <w:r>
+        <w:rPr>
+          <w:rFonts w:cs="Arial" w:hint="cs"/>
+          <w:sz w:val="24"/>
+          <w:szCs w:val="24"/>
+          <w:rtl/>
+          <w:lang w:val="en-US" w:bidi="fa-IR"/>
+        </w:rPr>
+        <w:t xml:space="preserve"> کردن به مشکل خورده ایم می تواند بررسی و تطبیق فایل های کانفیگ مانند: </w:t>
+      </w:r>
+      <w:r>
+        <w:rPr>
+          <w:rFonts w:cs="Arial"/>
+          <w:sz w:val="24"/>
+          <w:szCs w:val="24"/>
+          <w:lang w:val="en-US" w:bidi="fa-IR"/>
+        </w:rPr>
+        <w:t xml:space="preserve">.env, </w:t>
+      </w:r>
+      <w:proofErr w:type="spellStart"/>
+      <w:r>
+        <w:rPr>
+          <w:rFonts w:cs="Arial"/>
+          <w:sz w:val="24"/>
+          <w:szCs w:val="24"/>
+          <w:lang w:val="en-US" w:bidi="fa-IR"/>
+        </w:rPr>
+        <w:t>compose.yml</w:t>
+      </w:r>
+      <w:proofErr w:type="spellEnd"/>
+      <w:r>
+        <w:rPr>
+          <w:rFonts w:cs="Arial" w:hint="cs"/>
+          <w:sz w:val="24"/>
+          <w:szCs w:val="24"/>
+          <w:rtl/>
+          <w:lang w:val="en-US" w:bidi="fa-IR"/>
+        </w:rPr>
+        <w:t xml:space="preserve"> باشد. در این ها ممکن است متغیر های محیطی همچون </w:t>
+      </w:r>
+      <w:proofErr w:type="spellStart"/>
+      <w:r>
+        <w:rPr>
+          <w:rFonts w:cs="Arial"/>
+          <w:sz w:val="24"/>
+          <w:szCs w:val="24"/>
+          <w:lang w:val="en-US" w:bidi="fa-IR"/>
+        </w:rPr>
+        <w:t>Database_url</w:t>
+      </w:r>
+      <w:proofErr w:type="spellEnd"/>
+      <w:r>
+        <w:rPr>
+          <w:rFonts w:cs="Arial" w:hint="cs"/>
+          <w:sz w:val="24"/>
+          <w:szCs w:val="24"/>
+          <w:rtl/>
+          <w:lang w:val="en-US" w:bidi="fa-IR"/>
+        </w:rPr>
+        <w:t xml:space="preserve"> و یا </w:t>
+      </w:r>
+      <w:r>
+        <w:rPr>
+          <w:rFonts w:cs="Arial"/>
+          <w:sz w:val="24"/>
+          <w:szCs w:val="24"/>
+          <w:lang w:val="en-US" w:bidi="fa-IR"/>
+        </w:rPr>
+        <w:t>username</w:t>
+      </w:r>
+      <w:r>
+        <w:rPr>
+          <w:rFonts w:cs="Arial" w:hint="cs"/>
+          <w:sz w:val="24"/>
+          <w:szCs w:val="24"/>
+          <w:rtl/>
+          <w:lang w:val="en-US" w:bidi="fa-IR"/>
+        </w:rPr>
+        <w:t xml:space="preserve"> اش و یا حتی </w:t>
+      </w:r>
+      <w:proofErr w:type="spellStart"/>
+      <w:r>
+        <w:rPr>
+          <w:rFonts w:cs="Arial"/>
+          <w:sz w:val="24"/>
+          <w:szCs w:val="24"/>
+          <w:lang w:val="en-US" w:bidi="fa-IR"/>
+        </w:rPr>
+        <w:t>API_key</w:t>
+      </w:r>
+      <w:proofErr w:type="spellEnd"/>
+      <w:r>
+        <w:rPr>
+          <w:rFonts w:cs="Arial" w:hint="cs"/>
+          <w:sz w:val="24"/>
+          <w:szCs w:val="24"/>
+          <w:rtl/>
+          <w:lang w:val="en-US" w:bidi="fa-IR"/>
+        </w:rPr>
+        <w:t xml:space="preserve"> درست نباشد. </w:t>
+      </w:r>
+      <w:r>
+        <w:rPr>
+          <w:rFonts w:cs="Arial" w:hint="cs"/>
+          <w:sz w:val="24"/>
+          <w:szCs w:val="24"/>
+          <w:rtl/>
+          <w:lang w:val="en-US" w:bidi="fa-IR"/>
+        </w:rPr>
+        <w:t>همچنین بررسی پورت ها و دسترسی ها و در نهایت نسخه های نرم افزار ها و کتابخانه ها نیاز است.</w:t>
+      </w:r>
+      <w:r>
+        <w:rPr>
+          <w:rFonts w:cs="Arial" w:hint="cs"/>
+          <w:sz w:val="24"/>
+          <w:szCs w:val="24"/>
+          <w:rtl/>
+          <w:lang w:val="en-US" w:bidi="fa-IR"/>
+        </w:rPr>
+        <w:t xml:space="preserve"> حال به سراغ </w:t>
+      </w:r>
+      <w:r>
+        <w:rPr>
+          <w:rFonts w:cs="Arial"/>
+          <w:sz w:val="24"/>
+          <w:szCs w:val="24"/>
+          <w:lang w:val="en-US" w:bidi="fa-IR"/>
+        </w:rPr>
+        <w:t>dependency</w:t>
+      </w:r>
+      <w:r>
+        <w:rPr>
+          <w:rFonts w:cs="Arial" w:hint="cs"/>
+          <w:sz w:val="24"/>
+          <w:szCs w:val="24"/>
+          <w:rtl/>
+          <w:lang w:val="en-US" w:bidi="fa-IR"/>
+        </w:rPr>
+        <w:t xml:space="preserve"> ها می رویم. دستور های نصب وابستگی ها از قبیل </w:t>
+      </w:r>
+      <w:r>
+        <w:rPr>
+          <w:rFonts w:cs="Arial"/>
+          <w:sz w:val="24"/>
+          <w:szCs w:val="24"/>
+          <w:lang w:val="en-US" w:bidi="fa-IR"/>
+        </w:rPr>
+        <w:t>pip install -r requirements.txt</w:t>
+      </w:r>
+      <w:r>
+        <w:rPr>
+          <w:rFonts w:cs="Arial" w:hint="cs"/>
+          <w:sz w:val="24"/>
+          <w:szCs w:val="24"/>
+          <w:rtl/>
+          <w:lang w:val="en-US" w:bidi="fa-IR"/>
+        </w:rPr>
+        <w:t xml:space="preserve"> را می زنیم.</w:t>
+      </w:r>
+      <w:r>
+        <w:rPr>
+          <w:rFonts w:cs="Arial" w:hint="cs"/>
+          <w:sz w:val="24"/>
+          <w:szCs w:val="24"/>
+          <w:rtl/>
+          <w:lang w:val="en-US" w:bidi="fa-IR"/>
+        </w:rPr>
+        <w:t xml:space="preserve"> سپس به سراغ دسترسی ها به فایل ها و پوشه ها می رویم و آن ها را بررسی می کنیم. ابزار هایی برای تست برنامه مانند </w:t>
+      </w:r>
+      <w:r>
+        <w:rPr>
+          <w:rFonts w:cs="Arial"/>
+          <w:sz w:val="24"/>
+          <w:szCs w:val="24"/>
+          <w:lang w:val="en-US" w:bidi="fa-IR"/>
+        </w:rPr>
+        <w:t>Vagrant</w:t>
+      </w:r>
+      <w:r>
+        <w:rPr>
+          <w:rFonts w:cs="Arial" w:hint="cs"/>
+          <w:sz w:val="24"/>
+          <w:szCs w:val="24"/>
+          <w:rtl/>
+          <w:lang w:val="en-US" w:bidi="fa-IR"/>
+        </w:rPr>
+        <w:t xml:space="preserve"> موجود اند که با استفاده از آن ها می توانیم محیط سرور را بر روی </w:t>
+      </w:r>
+      <w:r>
+        <w:rPr>
+          <w:rFonts w:cs="Arial"/>
+          <w:sz w:val="24"/>
+          <w:szCs w:val="24"/>
+          <w:lang w:val="en-US" w:bidi="fa-IR"/>
+        </w:rPr>
+        <w:t>local</w:t>
+      </w:r>
+      <w:r>
+        <w:rPr>
+          <w:rFonts w:cs="Arial" w:hint="cs"/>
+          <w:sz w:val="24"/>
+          <w:szCs w:val="24"/>
+          <w:rtl/>
+          <w:lang w:val="en-US" w:bidi="fa-IR"/>
+        </w:rPr>
+        <w:t xml:space="preserve"> خودمان شبیه سازی کنیم و برنامه را اجرا کنیم.</w:t>
+      </w:r>
+      <w:r>
+        <w:rPr>
+          <w:rFonts w:cs="Arial" w:hint="cs"/>
+          <w:sz w:val="24"/>
+          <w:szCs w:val="24"/>
+          <w:rtl/>
+          <w:lang w:val="en-US" w:bidi="fa-IR"/>
+        </w:rPr>
+        <w:t xml:space="preserve"> اگر بخواهیم به دیگر ابزار های مفید اشاره کنیم، دیباگر های از راه دور مانند </w:t>
+      </w:r>
+      <w:proofErr w:type="spellStart"/>
+      <w:r>
+        <w:rPr>
+          <w:rFonts w:cs="Arial"/>
+          <w:sz w:val="24"/>
+          <w:szCs w:val="24"/>
+          <w:lang w:bidi="fa-IR"/>
+        </w:rPr>
+        <w:t>VSCode</w:t>
+      </w:r>
+      <w:proofErr w:type="spellEnd"/>
+      <w:r>
+        <w:rPr>
+          <w:rFonts w:cs="Arial"/>
+          <w:sz w:val="24"/>
+          <w:szCs w:val="24"/>
+          <w:lang w:bidi="fa-IR"/>
+        </w:rPr>
+        <w:t xml:space="preserve"> Remote Debug</w:t>
+      </w:r>
+      <w:r>
+        <w:rPr>
+          <w:rFonts w:cs="Arial" w:hint="cs"/>
+          <w:sz w:val="24"/>
+          <w:szCs w:val="24"/>
+          <w:rtl/>
+          <w:lang w:bidi="fa-IR"/>
+        </w:rPr>
+        <w:t xml:space="preserve"> را هم داریم.</w:t>
+      </w:r>
+      <w:r>
+        <w:rPr>
+          <w:rFonts w:cs="Arial" w:hint="cs"/>
+          <w:sz w:val="24"/>
+          <w:szCs w:val="24"/>
+          <w:rtl/>
+          <w:lang w:bidi="fa-IR"/>
+        </w:rPr>
+        <w:t xml:space="preserve"> اگر ما در برنامه مان سرویس های خارجی داریم، باید با استفاده از </w:t>
+      </w:r>
+      <w:r>
+        <w:rPr>
+          <w:rFonts w:cs="Arial"/>
+          <w:sz w:val="24"/>
+          <w:szCs w:val="24"/>
+          <w:lang w:val="en-US" w:bidi="fa-IR"/>
+        </w:rPr>
+        <w:t>curl</w:t>
+      </w:r>
+      <w:r>
+        <w:rPr>
+          <w:rFonts w:cs="Arial" w:hint="cs"/>
+          <w:sz w:val="24"/>
+          <w:szCs w:val="24"/>
+          <w:rtl/>
+          <w:lang w:val="en-US" w:bidi="fa-IR"/>
+        </w:rPr>
+        <w:t xml:space="preserve"> و راه های دیگر، ارتباط با آن ها را هم تست کنیم.</w:t>
+      </w:r>
     </w:p>
     <w:p>
       <w:pPr>
         <w:bidi/>
+        <w:jc w:val="lowKashida"/>
+        <w:rPr>
+          <w:rFonts w:cs="Arial" w:hint="cs"/>
+          <w:sz w:val="24"/>
+          <w:szCs w:val="24"/>
+          <w:rtl/>
+          <w:lang w:val="en-US" w:bidi="fa-IR"/>
+        </w:rPr>
+      </w:pPr>
+      <w:r>
+        <w:rPr>
+          <w:rFonts w:cs="Arial" w:hint="cs"/>
+          <w:sz w:val="24"/>
+          <w:szCs w:val="24"/>
+          <w:rtl/>
+          <w:lang w:val="en-US" w:bidi="fa-IR"/>
+        </w:rPr>
+        <w:t xml:space="preserve">در نهایت دیدیم که باید به دنبال مجموعه ای از اشکالات مربوط به شبکه، </w:t>
+      </w:r>
+      <w:r>
         <w:rPr>
           <w:rFonts w:cs="Arial"/>
-          <w:rtl/>
-          <w:lang w:val="en-US" w:bidi="fa-IR"/>
-        </w:rPr>
-      </w:pPr>
+          <w:sz w:val="24"/>
+          <w:szCs w:val="24"/>
+          <w:lang w:val="en-US" w:bidi="fa-IR"/>
+        </w:rPr>
+        <w:t>dependency</w:t>
+      </w:r>
+      <w:r>
+        <w:rPr>
+          <w:rFonts w:cs="Arial" w:hint="cs"/>
+          <w:sz w:val="24"/>
+          <w:szCs w:val="24"/>
+          <w:rtl/>
+          <w:lang w:val="en-US" w:bidi="fa-IR"/>
+        </w:rPr>
+        <w:t xml:space="preserve"> ها، نسخه های سیستم عامل و برنامه ها و کتابخانه ها، متغیر های محیطی و ... باشیم.</w:t>
+      </w:r>
     </w:p>
     <w:p>
       <w:pPr>
+        <w:pStyle w:val="Heading1"/>
+        <w:bidi/>
+        <w:rPr>
+          <w:rFonts w:asciiTheme="minorBidi" w:hAnsiTheme="minorBidi" w:cstheme="minorBidi"/>
+          <w:b w:val="0"/>
+          <w:bCs/>
+          <w:rtl/>
+          <w:lang w:val="en-US" w:bidi="fa-IR"/>
+        </w:rPr>
+      </w:pPr>
+      <w:r>
+        <w:rPr>
+          <w:rFonts w:asciiTheme="minorBidi" w:hAnsiTheme="minorBidi" w:cstheme="minorBidi" w:hint="cs"/>
+          <w:b w:val="0"/>
+          <w:bCs/>
+          <w:rtl/>
+          <w:lang w:val="en-US" w:bidi="fa-IR"/>
+        </w:rPr>
+        <w:t>لینک های استفاده شده</w:t>
+      </w:r>
+    </w:p>
+    <w:p>
+      <w:pPr>
+        <w:bidi/>
+        <w:rPr>
+          <w:rtl/>
+          <w:lang w:val="en-US" w:bidi="fa-IR"/>
+        </w:rPr>
+      </w:pPr>
+      <w:r>
+        <w:rPr>
+          <w:rFonts w:hint="cs"/>
+          <w:rtl/>
+          <w:lang w:val="en-US" w:bidi="fa-IR"/>
+        </w:rPr>
+        <w:t xml:space="preserve">1. </w:t>
+      </w:r>
+      <w:hyperlink r:id="rId7" w:history="1">
+        <w:r>
+          <w:rPr>
+            <w:rStyle w:val="Hyperlink"/>
+            <w:lang w:val="en-US" w:bidi="fa-IR"/>
+          </w:rPr>
+          <w:t>https://www.quora.com/Why-does-my-code-run-on-my-compu</w:t>
+        </w:r>
+        <w:r>
+          <w:rPr>
+            <w:rStyle w:val="Hyperlink"/>
+            <w:lang w:val="en-US" w:bidi="fa-IR"/>
+          </w:rPr>
+          <w:t>t</w:t>
+        </w:r>
+        <w:r>
+          <w:rPr>
+            <w:rStyle w:val="Hyperlink"/>
+            <w:lang w:val="en-US" w:bidi="fa-IR"/>
+          </w:rPr>
+          <w:t>er-but-not-on-the-server</w:t>
+        </w:r>
+      </w:hyperlink>
+    </w:p>
+    <w:p>
+      <w:pPr>
+        <w:bidi/>
+        <w:rPr>
+          <w:rFonts w:hint="cs"/>
+          <w:rtl/>
+          <w:lang w:val="en-US" w:bidi="fa-IR"/>
+        </w:rPr>
+      </w:pPr>
+      <w:r>
+        <w:rPr>
+          <w:rFonts w:hint="cs"/>
+          <w:rtl/>
+          <w:lang w:val="en-US" w:bidi="fa-IR"/>
+        </w:rPr>
+        <w:t xml:space="preserve">2. </w:t>
+      </w:r>
+      <w:hyperlink r:id="rId8" w:history="1">
+        <w:r>
+          <w:rPr>
+            <w:rStyle w:val="Hyperlink"/>
+            <w:lang w:val="en-US" w:bidi="fa-IR"/>
+          </w:rPr>
+          <w:t>https://learn.microsoft.com/en-us/troubleshoot/developer/visualstudio/debuggers/trouble</w:t>
+        </w:r>
+        <w:r>
+          <w:rPr>
+            <w:rStyle w:val="Hyperlink"/>
+            <w:lang w:val="en-US" w:bidi="fa-IR"/>
+          </w:rPr>
+          <w:t>s</w:t>
+        </w:r>
+        <w:r>
+          <w:rPr>
+            <w:rStyle w:val="Hyperlink"/>
+            <w:lang w:val="en-US" w:bidi="fa-IR"/>
+          </w:rPr>
+          <w:t>hooting-remote-debugging</w:t>
+        </w:r>
+      </w:hyperlink>
+    </w:p>
+    <w:p>
+      <w:pPr>
         <w:bidi/>
         <w:jc w:val="center"/>
         <w:rPr>
@@ -305,51 +800,6 @@
     <w:p>
       <w:pPr>
         <w:bidi/>
-        <w:jc w:val="center"/>
-        <w:rPr>
-          <w:rFonts w:cstheme="minorBidi"/>
-          <w:rtl/>
-          <w:lang w:val="en-US" w:bidi="fa-IR"/>
-        </w:rPr>
-      </w:pPr>
-    </w:p>
-    <w:p>
-      <w:pPr>
-        <w:bidi/>
-        <w:jc w:val="center"/>
-        <w:rPr>
-          <w:rFonts w:cstheme="minorBidi"/>
-          <w:rtl/>
-          <w:lang w:val="en-US" w:bidi="fa-IR"/>
-        </w:rPr>
-      </w:pPr>
-    </w:p>
-    <w:p>
-      <w:pPr>
-        <w:bidi/>
-        <w:jc w:val="center"/>
-        <w:rPr>
-          <w:rFonts w:cstheme="minorBidi"/>
-          <w:rtl/>
-          <w:lang w:val="en-US" w:bidi="fa-IR"/>
-        </w:rPr>
-      </w:pPr>
-    </w:p>
-    <w:p>
-      <w:pPr>
-        <w:bidi/>
-        <w:jc w:val="center"/>
-        <w:rPr>
-          <w:rFonts w:cstheme="minorBidi"/>
-          <w:rtl/>
-          <w:lang w:val="en-US" w:bidi="fa-IR"/>
-        </w:rPr>
-      </w:pPr>
-    </w:p>
-    <w:p>
-      <w:pPr>
-        <w:bidi/>
-        <w:jc w:val="center"/>
         <w:rPr>
           <w:rFonts w:cstheme="minorBidi"/>
           <w:rtl/>
@@ -358,9 +808,9 @@
       </w:pPr>
     </w:p>
     <w:sectPr>
-      <w:headerReference w:type="default" r:id="rId7"/>
-      <w:headerReference w:type="first" r:id="rId8"/>
-      <w:footerReference w:type="first" r:id="rId9"/>
+      <w:headerReference w:type="default" r:id="rId9"/>
+      <w:headerReference w:type="first" r:id="rId10"/>
+      <w:footerReference w:type="first" r:id="rId11"/>
       <w:pgSz w:w="12240" w:h="15840"/>
       <w:pgMar w:top="1080" w:right="1440" w:bottom="1080" w:left="1440" w:header="0" w:footer="720" w:gutter="0"/>
       <w:pgNumType w:start="0"/>
@@ -2066,7 +2516,6 @@
   <w:style w:type="character" w:default="1" w:styleId="DefaultParagraphFont">
     <w:name w:val="Default Paragraph Font"/>
     <w:uiPriority w:val="1"/>
-    <w:semiHidden/>
     <w:unhideWhenUsed/>
   </w:style>
   <w:style w:type="table" w:default="1" w:styleId="TableNormal">

</xml_diff>